<commit_message>
Add weekly report 6
</commit_message>
<xml_diff>
--- a/docs/management/weekly-reports/W5.docx
+++ b/docs/management/weekly-reports/W5.docx
@@ -1462,31 +1462,7 @@
         <w:rPr>
           <w:rFonts w:ascii="Verdana" w:hAnsi="Verdana"/>
         </w:rPr>
-        <w:t xml:space="preserve">Write Software Architecture Document section </w:t>
-      </w:r>
-      <w:r>
-        <w:rPr>
-          <w:rFonts w:ascii="Verdana" w:hAnsi="Verdana"/>
-        </w:rPr>
-        <w:t>1, 2, 3, 6</w:t>
-      </w:r>
-      <w:r>
-        <w:rPr>
-          <w:rFonts w:ascii="Verdana" w:hAnsi="Verdana"/>
-        </w:rPr>
-        <w:t xml:space="preserve">: </w:t>
-      </w:r>
-      <w:r>
-        <w:rPr>
-          <w:rFonts w:ascii="Verdana" w:hAnsi="Verdana"/>
-        </w:rPr>
-        <w:t>5</w:t>
-      </w:r>
-      <w:r>
-        <w:rPr>
-          <w:rFonts w:ascii="Verdana" w:hAnsi="Verdana"/>
-        </w:rPr>
-        <w:t xml:space="preserve"> hours.</w:t>
+        <w:t>Write Software Architecture Document section 1, 2, 3, 6: 5 hours.</w:t>
       </w:r>
     </w:p>
     <w:p>
@@ -1675,19 +1651,7 @@
         <w:rPr>
           <w:rFonts w:ascii="Verdana" w:eastAsia="Verdana" w:hAnsi="Verdana" w:cs="Verdana"/>
         </w:rPr>
-        <w:t>c</w:t>
-      </w:r>
-      <w:r>
-        <w:rPr>
-          <w:rFonts w:ascii="Verdana" w:eastAsia="Verdana" w:hAnsi="Verdana" w:cs="Verdana"/>
-        </w:rPr>
-        <w:t>arefully read the use case document to understand all the use cases</w:t>
-      </w:r>
-      <w:r>
-        <w:rPr>
-          <w:rFonts w:ascii="Verdana" w:eastAsia="Verdana" w:hAnsi="Verdana" w:cs="Verdana"/>
-        </w:rPr>
-        <w:t xml:space="preserve"> so that they can finish their tasks well.</w:t>
+        <w:t>carefully read the use case document to understand all the use cases so that they can finish their tasks well.</w:t>
       </w:r>
     </w:p>
     <w:p>
@@ -2125,13 +2089,7 @@
               <w:rPr>
                 <w:rFonts w:ascii="Verdana" w:hAnsi="Verdana"/>
               </w:rPr>
-              <w:t>reading functionalities</w:t>
-            </w:r>
-            <w:r>
-              <w:rPr>
-                <w:rFonts w:ascii="Verdana" w:hAnsi="Verdana"/>
-              </w:rPr>
-              <w:t xml:space="preserve"> (ref: section 2.4.h)</w:t>
+              <w:t>reading functionalities (ref: section 2.4.h)</w:t>
             </w:r>
           </w:p>
         </w:tc>
@@ -2224,19 +2182,7 @@
               <w:rPr>
                 <w:rFonts w:ascii="Verdana" w:hAnsi="Verdana"/>
               </w:rPr>
-              <w:t>social user profile (ref: section 2.4.</w:t>
-            </w:r>
-            <w:r>
-              <w:rPr>
-                <w:rFonts w:ascii="Verdana" w:hAnsi="Verdana"/>
-              </w:rPr>
-              <w:t>i</w:t>
-            </w:r>
-            <w:r>
-              <w:rPr>
-                <w:rFonts w:ascii="Verdana" w:hAnsi="Verdana"/>
-              </w:rPr>
-              <w:t>)</w:t>
+              <w:t>social user profile (ref: section 2.4.i)</w:t>
             </w:r>
           </w:p>
         </w:tc>
@@ -2311,37 +2257,13 @@
               <w:rPr>
                 <w:rFonts w:ascii="Verdana" w:eastAsia="Verdana" w:hAnsi="Verdana" w:cs="Verdana"/>
               </w:rPr>
-              <w:t xml:space="preserve">Refine the </w:t>
-            </w:r>
-            <w:r>
-              <w:rPr>
-                <w:rFonts w:ascii="Verdana" w:eastAsia="Verdana" w:hAnsi="Verdana" w:cs="Verdana"/>
-              </w:rPr>
-              <w:t xml:space="preserve">UI design for </w:t>
-            </w:r>
-            <w:r>
-              <w:rPr>
-                <w:rFonts w:ascii="Verdana" w:eastAsia="Verdana" w:hAnsi="Verdana" w:cs="Verdana"/>
-              </w:rPr>
-              <w:t xml:space="preserve">login, register, email verification </w:t>
+              <w:t xml:space="preserve">Refine the UI design for login, register, email verification </w:t>
             </w:r>
             <w:r>
               <w:rPr>
                 <w:rFonts w:ascii="Verdana" w:hAnsi="Verdana"/>
               </w:rPr>
-              <w:t>(ref: section 2.4.</w:t>
-            </w:r>
-            <w:r>
-              <w:rPr>
-                <w:rFonts w:ascii="Verdana" w:hAnsi="Verdana"/>
-              </w:rPr>
-              <w:t>j</w:t>
-            </w:r>
-            <w:r>
-              <w:rPr>
-                <w:rFonts w:ascii="Verdana" w:hAnsi="Verdana"/>
-              </w:rPr>
-              <w:t>)</w:t>
+              <w:t>(ref: section 2.4.j)</w:t>
             </w:r>
           </w:p>
         </w:tc>
@@ -2641,19 +2563,7 @@
               <w:rPr>
                 <w:rFonts w:ascii="Verdana" w:hAnsi="Verdana"/>
               </w:rPr>
-              <w:t xml:space="preserve">Write </w:t>
-            </w:r>
-            <w:r>
-              <w:rPr>
-                <w:rFonts w:ascii="Verdana" w:hAnsi="Verdana"/>
-              </w:rPr>
-              <w:t xml:space="preserve">Software Architecture Document section </w:t>
-            </w:r>
-            <w:r>
-              <w:rPr>
-                <w:rFonts w:ascii="Verdana" w:hAnsi="Verdana"/>
-              </w:rPr>
-              <w:t>1, 2, 3, 6</w:t>
+              <w:t>Write Software Architecture Document section 1, 2, 3, 6</w:t>
             </w:r>
           </w:p>
         </w:tc>
@@ -2736,19 +2646,82 @@
               <w:rPr>
                 <w:rFonts w:ascii="Verdana" w:hAnsi="Verdana"/>
               </w:rPr>
-              <w:t xml:space="preserve">Prepare for </w:t>
-            </w:r>
-            <w:r>
+              <w:t>Prepare for Software Architecture Document section 4</w:t>
+            </w:r>
+          </w:p>
+        </w:tc>
+        <w:tc>
+          <w:tcPr>
+            <w:tcW w:w="1830" w:type="dxa"/>
+          </w:tcPr>
+          <w:p>
+            <w:pPr>
+              <w:rPr>
+                <w:rFonts w:ascii="Verdana" w:eastAsia="Verdana" w:hAnsi="Verdana" w:cs="Verdana"/>
+              </w:rPr>
+            </w:pPr>
+            <w:r>
+              <w:rPr>
+                <w:rFonts w:ascii="Verdana" w:eastAsia="Verdana" w:hAnsi="Verdana" w:cs="Verdana"/>
+              </w:rPr>
+              <w:t>16/11/2024</w:t>
+            </w:r>
+          </w:p>
+        </w:tc>
+        <w:tc>
+          <w:tcPr>
+            <w:tcW w:w="2190" w:type="dxa"/>
+          </w:tcPr>
+          <w:p>
+            <w:pPr>
+              <w:rPr>
+                <w:rFonts w:ascii="Verdana" w:eastAsia="Verdana" w:hAnsi="Verdana" w:cs="Verdana"/>
+              </w:rPr>
+            </w:pPr>
+            <w:r>
+              <w:rPr>
+                <w:rFonts w:ascii="Verdana" w:eastAsia="Verdana" w:hAnsi="Verdana" w:cs="Verdana"/>
+              </w:rPr>
+              <w:t>Truong Thanh Toan</w:t>
+            </w:r>
+          </w:p>
+        </w:tc>
+      </w:tr>
+      <w:tr>
+        <w:tc>
+          <w:tcPr>
+            <w:tcW w:w="600" w:type="dxa"/>
+          </w:tcPr>
+          <w:p>
+            <w:pPr>
+              <w:jc w:val="center"/>
+              <w:rPr>
+                <w:rFonts w:ascii="Verdana" w:eastAsia="Verdana" w:hAnsi="Verdana" w:cs="Verdana"/>
+              </w:rPr>
+            </w:pPr>
+            <w:r>
+              <w:rPr>
+                <w:rFonts w:ascii="Verdana" w:eastAsia="Verdana" w:hAnsi="Verdana" w:cs="Verdana"/>
+              </w:rPr>
+              <w:t>12</w:t>
+            </w:r>
+          </w:p>
+        </w:tc>
+        <w:tc>
+          <w:tcPr>
+            <w:tcW w:w="4785" w:type="dxa"/>
+          </w:tcPr>
+          <w:p>
+            <w:pPr>
               <w:rPr>
                 <w:rFonts w:ascii="Verdana" w:hAnsi="Verdana"/>
               </w:rPr>
-              <w:t xml:space="preserve">Software Architecture Document section </w:t>
-            </w:r>
-            <w:r>
-              <w:rPr>
-                <w:rFonts w:ascii="Verdana" w:hAnsi="Verdana"/>
-              </w:rPr>
-              <w:t>4</w:t>
+            </w:pPr>
+            <w:r>
+              <w:rPr>
+                <w:rFonts w:ascii="Verdana" w:eastAsia="Verdana" w:hAnsi="Verdana" w:cs="Verdana"/>
+              </w:rPr>
+              <w:t>Jira backlogs and assign tasks for assignees on Jira</w:t>
             </w:r>
           </w:p>
         </w:tc>
@@ -2766,7 +2739,7 @@
               <w:rPr>
                 <w:rFonts w:ascii="Verdana" w:eastAsia="Verdana" w:hAnsi="Verdana" w:cs="Verdana"/>
               </w:rPr>
-              <w:t>16/11/2024</w:t>
+              <w:t>13/11/2024</w:t>
             </w:r>
           </w:p>
         </w:tc>
@@ -2784,7 +2757,7 @@
               <w:rPr>
                 <w:rFonts w:ascii="Verdana" w:eastAsia="Verdana" w:hAnsi="Verdana" w:cs="Verdana"/>
               </w:rPr>
-              <w:t>Truong Thanh Toan</w:t>
+              <w:t>Pham Thanh Vinh</w:t>
             </w:r>
           </w:p>
         </w:tc>

</xml_diff>